<commit_message>
Updated notes on multivariate time series
</commit_message>
<xml_diff>
--- a/05-RNNs/Notes.docx
+++ b/05-RNNs/Notes.docx
@@ -85,7 +85,7 @@
                     <pic:cNvPicPr/>
                   </pic:nvPicPr>
                   <pic:blipFill>
-                    <a:blip r:embed="rId5"/>
+                    <a:blip r:embed="rId6"/>
                     <a:stretch>
                       <a:fillRect/>
                     </a:stretch>
@@ -128,7 +128,7 @@
                     <pic:cNvPicPr/>
                   </pic:nvPicPr>
                   <pic:blipFill>
-                    <a:blip r:embed="rId6"/>
+                    <a:blip r:embed="rId7"/>
                     <a:stretch>
                       <a:fillRect/>
                     </a:stretch>
@@ -189,7 +189,7 @@
                     <pic:cNvPicPr/>
                   </pic:nvPicPr>
                   <pic:blipFill>
-                    <a:blip r:embed="rId7"/>
+                    <a:blip r:embed="rId8"/>
                     <a:stretch>
                       <a:fillRect/>
                     </a:stretch>
@@ -232,7 +232,7 @@
                     <pic:cNvPicPr/>
                   </pic:nvPicPr>
                   <pic:blipFill>
-                    <a:blip r:embed="rId8"/>
+                    <a:blip r:embed="rId9"/>
                     <a:stretch>
                       <a:fillRect/>
                     </a:stretch>
@@ -274,7 +274,7 @@
                     <pic:cNvPicPr/>
                   </pic:nvPicPr>
                   <pic:blipFill>
-                    <a:blip r:embed="rId9"/>
+                    <a:blip r:embed="rId10"/>
                     <a:stretch>
                       <a:fillRect/>
                     </a:stretch>
@@ -327,7 +327,7 @@
                     <pic:cNvPicPr/>
                   </pic:nvPicPr>
                   <pic:blipFill>
-                    <a:blip r:embed="rId10"/>
+                    <a:blip r:embed="rId11"/>
                     <a:stretch>
                       <a:fillRect/>
                     </a:stretch>
@@ -374,7 +374,7 @@
                     <pic:cNvPicPr/>
                   </pic:nvPicPr>
                   <pic:blipFill>
-                    <a:blip r:embed="rId11"/>
+                    <a:blip r:embed="rId12"/>
                     <a:stretch>
                       <a:fillRect/>
                     </a:stretch>
@@ -422,7 +422,7 @@
                     <pic:cNvPicPr/>
                   </pic:nvPicPr>
                   <pic:blipFill>
-                    <a:blip r:embed="rId12"/>
+                    <a:blip r:embed="rId13"/>
                     <a:stretch>
                       <a:fillRect/>
                     </a:stretch>
@@ -517,7 +517,7 @@
                     <pic:cNvPicPr/>
                   </pic:nvPicPr>
                   <pic:blipFill>
-                    <a:blip r:embed="rId13"/>
+                    <a:blip r:embed="rId14"/>
                     <a:stretch>
                       <a:fillRect/>
                     </a:stretch>
@@ -585,7 +585,7 @@
                     <pic:cNvPicPr/>
                   </pic:nvPicPr>
                   <pic:blipFill>
-                    <a:blip r:embed="rId14"/>
+                    <a:blip r:embed="rId15"/>
                     <a:stretch>
                       <a:fillRect/>
                     </a:stretch>
@@ -632,7 +632,7 @@
                     <pic:cNvPicPr/>
                   </pic:nvPicPr>
                   <pic:blipFill>
-                    <a:blip r:embed="rId15"/>
+                    <a:blip r:embed="rId16"/>
                     <a:stretch>
                       <a:fillRect/>
                     </a:stretch>
@@ -720,7 +720,7 @@
                     <pic:cNvPicPr/>
                   </pic:nvPicPr>
                   <pic:blipFill>
-                    <a:blip r:embed="rId16"/>
+                    <a:blip r:embed="rId17"/>
                     <a:stretch>
                       <a:fillRect/>
                     </a:stretch>
@@ -814,7 +814,7 @@
                     <pic:cNvPicPr/>
                   </pic:nvPicPr>
                   <pic:blipFill>
-                    <a:blip r:embed="rId17"/>
+                    <a:blip r:embed="rId18"/>
                     <a:stretch>
                       <a:fillRect/>
                     </a:stretch>
@@ -877,7 +877,7 @@
                     <pic:cNvPicPr/>
                   </pic:nvPicPr>
                   <pic:blipFill>
-                    <a:blip r:embed="rId18"/>
+                    <a:blip r:embed="rId19"/>
                     <a:stretch>
                       <a:fillRect/>
                     </a:stretch>
@@ -933,7 +933,7 @@
                     <pic:cNvPicPr/>
                   </pic:nvPicPr>
                   <pic:blipFill>
-                    <a:blip r:embed="rId19"/>
+                    <a:blip r:embed="rId20"/>
                     <a:stretch>
                       <a:fillRect/>
                     </a:stretch>
@@ -988,7 +988,7 @@
                     <pic:cNvPicPr/>
                   </pic:nvPicPr>
                   <pic:blipFill>
-                    <a:blip r:embed="rId20"/>
+                    <a:blip r:embed="rId21"/>
                     <a:stretch>
                       <a:fillRect/>
                     </a:stretch>
@@ -1030,7 +1030,7 @@
                     <pic:cNvPicPr/>
                   </pic:nvPicPr>
                   <pic:blipFill>
-                    <a:blip r:embed="rId21"/>
+                    <a:blip r:embed="rId22"/>
                     <a:stretch>
                       <a:fillRect/>
                     </a:stretch>
@@ -1073,7 +1073,7 @@
                     <pic:cNvPicPr/>
                   </pic:nvPicPr>
                   <pic:blipFill>
-                    <a:blip r:embed="rId22"/>
+                    <a:blip r:embed="rId23"/>
                     <a:stretch>
                       <a:fillRect/>
                     </a:stretch>
@@ -1141,7 +1141,7 @@
                     <pic:cNvPicPr/>
                   </pic:nvPicPr>
                   <pic:blipFill>
-                    <a:blip r:embed="rId23"/>
+                    <a:blip r:embed="rId24"/>
                     <a:stretch>
                       <a:fillRect/>
                     </a:stretch>
@@ -1270,8 +1270,67 @@
       </w:pPr>
     </w:p>
     <w:p>
-      <w:r>
-        <w:br w:type="page"/>
+      <w:pPr>
+        <w:pStyle w:val="Heading2"/>
+      </w:pPr>
+      <w:r>
+        <w:t>Multivariate time-series</w:t>
+      </w:r>
+    </w:p>
+    <w:p>
+      <w:pPr>
+        <w:pStyle w:val="Heading3"/>
+      </w:pPr>
+      <w:r>
+        <w:t>What are some other</w:t>
+      </w:r>
+      <w:r>
+        <w:t xml:space="preserve"> simpler</w:t>
+      </w:r>
+      <w:r>
+        <w:t xml:space="preserve"> models that can deal with time-series data?</w:t>
+      </w:r>
+    </w:p>
+    <w:p>
+      <w:r>
+        <w:t>SARIMAX and VARMAX</w:t>
+      </w:r>
+    </w:p>
+    <w:p>
+      <w:pPr>
+        <w:pStyle w:val="Heading3"/>
+      </w:pPr>
+      <w:r>
+        <w:t>What changes are required for multivariate time series?</w:t>
+      </w:r>
+    </w:p>
+    <w:p>
+      <w:r>
+        <w:t>2 things need to be changed.</w:t>
+      </w:r>
+    </w:p>
+    <w:p>
+      <w:pPr>
+        <w:pStyle w:val="ListParagraph"/>
+        <w:numPr>
+          <w:ilvl w:val="0"/>
+          <w:numId w:val="1"/>
+        </w:numPr>
+      </w:pPr>
+      <w:r>
+        <w:t>Change input shape in LSTM layer to reflect a 2D structure</w:t>
+      </w:r>
+    </w:p>
+    <w:p>
+      <w:pPr>
+        <w:pStyle w:val="ListParagraph"/>
+        <w:numPr>
+          <w:ilvl w:val="0"/>
+          <w:numId w:val="1"/>
+        </w:numPr>
+      </w:pPr>
+      <w:r>
+        <w:t>Final dense layer should have a neuron per feature/variable</w:t>
       </w:r>
     </w:p>
     <w:p>
@@ -1288,6 +1347,103 @@
     </w:sectPr>
   </w:body>
 </w:document>
+</file>
+
+<file path=word/numbering.xml><?xml version="1.0" encoding="utf-8"?>
+<w:numbering xmlns:wpc="http://schemas.microsoft.com/office/word/2010/wordprocessingCanvas" xmlns:cx="http://schemas.microsoft.com/office/drawing/2014/chartex" xmlns:cx1="http://schemas.microsoft.com/office/drawing/2015/9/8/chartex" xmlns:cx2="http://schemas.microsoft.com/office/drawing/2015/10/21/chartex" xmlns:cx3="http://schemas.microsoft.com/office/drawing/2016/5/9/chartex" xmlns:cx4="http://schemas.microsoft.com/office/drawing/2016/5/10/chartex" xmlns:cx5="http://schemas.microsoft.com/office/drawing/2016/5/11/chartex" xmlns:cx6="http://schemas.microsoft.com/office/drawing/2016/5/12/chartex" xmlns:cx7="http://schemas.microsoft.com/office/drawing/2016/5/13/chartex" xmlns:cx8="http://schemas.microsoft.com/office/drawing/2016/5/14/chartex" xmlns:mc="http://schemas.openxmlformats.org/markup-compatibility/2006" xmlns:aink="http://schemas.microsoft.com/office/drawing/2016/ink" xmlns:am3d="http://schemas.microsoft.com/office/drawing/2017/model3d" xmlns:o="urn:schemas-microsoft-com:office:office" xmlns:r="http://schemas.openxmlformats.org/officeDocument/2006/relationships" xmlns:m="http://schemas.openxmlformats.org/officeDocument/2006/math" xmlns:v="urn:schemas-microsoft-com:vml" xmlns:wp14="http://schemas.microsoft.com/office/word/2010/wordprocessingDrawing" xmlns:wp="http://schemas.openxmlformats.org/drawingml/2006/wordprocessingDrawing" xmlns:w10="urn:schemas-microsoft-com:office:word" xmlns:w="http://schemas.openxmlformats.org/wordprocessingml/2006/main" xmlns:w14="http://schemas.microsoft.com/office/word/2010/wordml" xmlns:w15="http://schemas.microsoft.com/office/word/2012/wordml" xmlns:w16cex="http://schemas.microsoft.com/office/word/2018/wordml/cex" xmlns:w16cid="http://schemas.microsoft.com/office/word/2016/wordml/cid" xmlns:w16="http://schemas.microsoft.com/office/word/2018/wordml" xmlns:w16se="http://schemas.microsoft.com/office/word/2015/wordml/symex" xmlns:wpg="http://schemas.microsoft.com/office/word/2010/wordprocessingGroup" xmlns:wpi="http://schemas.microsoft.com/office/word/2010/wordprocessingInk" xmlns:wne="http://schemas.microsoft.com/office/word/2006/wordml" xmlns:wps="http://schemas.microsoft.com/office/word/2010/wordprocessingShape" mc:Ignorable="w14 w15 w16se w16cid w16 w16cex wp14">
+  <w:abstractNum w:abstractNumId="0" w15:restartNumberingAfterBreak="0">
+    <w:nsid w:val="4E124B0C"/>
+    <w:multiLevelType w:val="hybridMultilevel"/>
+    <w:tmpl w:val="CAA24D3C"/>
+    <w:lvl w:ilvl="0" w:tplc="0C09000F">
+      <w:start w:val="1"/>
+      <w:numFmt w:val="decimal"/>
+      <w:lvlText w:val="%1."/>
+      <w:lvlJc w:val="left"/>
+      <w:pPr>
+        <w:ind w:left="720" w:hanging="360"/>
+      </w:pPr>
+      <w:rPr>
+        <w:rFonts w:hint="default"/>
+      </w:rPr>
+    </w:lvl>
+    <w:lvl w:ilvl="1" w:tplc="0C090019" w:tentative="1">
+      <w:start w:val="1"/>
+      <w:numFmt w:val="lowerLetter"/>
+      <w:lvlText w:val="%2."/>
+      <w:lvlJc w:val="left"/>
+      <w:pPr>
+        <w:ind w:left="1440" w:hanging="360"/>
+      </w:pPr>
+    </w:lvl>
+    <w:lvl w:ilvl="2" w:tplc="0C09001B" w:tentative="1">
+      <w:start w:val="1"/>
+      <w:numFmt w:val="lowerRoman"/>
+      <w:lvlText w:val="%3."/>
+      <w:lvlJc w:val="right"/>
+      <w:pPr>
+        <w:ind w:left="2160" w:hanging="180"/>
+      </w:pPr>
+    </w:lvl>
+    <w:lvl w:ilvl="3" w:tplc="0C09000F" w:tentative="1">
+      <w:start w:val="1"/>
+      <w:numFmt w:val="decimal"/>
+      <w:lvlText w:val="%4."/>
+      <w:lvlJc w:val="left"/>
+      <w:pPr>
+        <w:ind w:left="2880" w:hanging="360"/>
+      </w:pPr>
+    </w:lvl>
+    <w:lvl w:ilvl="4" w:tplc="0C090019" w:tentative="1">
+      <w:start w:val="1"/>
+      <w:numFmt w:val="lowerLetter"/>
+      <w:lvlText w:val="%5."/>
+      <w:lvlJc w:val="left"/>
+      <w:pPr>
+        <w:ind w:left="3600" w:hanging="360"/>
+      </w:pPr>
+    </w:lvl>
+    <w:lvl w:ilvl="5" w:tplc="0C09001B" w:tentative="1">
+      <w:start w:val="1"/>
+      <w:numFmt w:val="lowerRoman"/>
+      <w:lvlText w:val="%6."/>
+      <w:lvlJc w:val="right"/>
+      <w:pPr>
+        <w:ind w:left="4320" w:hanging="180"/>
+      </w:pPr>
+    </w:lvl>
+    <w:lvl w:ilvl="6" w:tplc="0C09000F" w:tentative="1">
+      <w:start w:val="1"/>
+      <w:numFmt w:val="decimal"/>
+      <w:lvlText w:val="%7."/>
+      <w:lvlJc w:val="left"/>
+      <w:pPr>
+        <w:ind w:left="5040" w:hanging="360"/>
+      </w:pPr>
+    </w:lvl>
+    <w:lvl w:ilvl="7" w:tplc="0C090019" w:tentative="1">
+      <w:start w:val="1"/>
+      <w:numFmt w:val="lowerLetter"/>
+      <w:lvlText w:val="%8."/>
+      <w:lvlJc w:val="left"/>
+      <w:pPr>
+        <w:ind w:left="5760" w:hanging="360"/>
+      </w:pPr>
+    </w:lvl>
+    <w:lvl w:ilvl="8" w:tplc="0C09001B" w:tentative="1">
+      <w:start w:val="1"/>
+      <w:numFmt w:val="lowerRoman"/>
+      <w:lvlText w:val="%9."/>
+      <w:lvlJc w:val="right"/>
+      <w:pPr>
+        <w:ind w:left="6480" w:hanging="180"/>
+      </w:pPr>
+    </w:lvl>
+  </w:abstractNum>
+  <w:num w:numId="1">
+    <w:abstractNumId w:val="0"/>
+  </w:num>
+</w:numbering>
 </file>
 
 <file path=word/styles.xml><?xml version="1.0" encoding="utf-8"?>
@@ -1786,6 +1942,17 @@
       <w:szCs w:val="26"/>
     </w:rPr>
   </w:style>
+  <w:style w:type="paragraph" w:styleId="ListParagraph">
+    <w:name w:val="List Paragraph"/>
+    <w:basedOn w:val="Normal"/>
+    <w:uiPriority w:val="34"/>
+    <w:qFormat/>
+    <w:rsid w:val="00B338F6"/>
+    <w:pPr>
+      <w:ind w:left="720"/>
+      <w:contextualSpacing/>
+    </w:pPr>
+  </w:style>
 </w:styles>
 </file>
 

</xml_diff>